<commit_message>
Added diagrams from lab 5, added reports to lab 2,3
</commit_message>
<xml_diff>
--- a/Documentation/Use_Case(lab_1)/V.docx
+++ b/Documentation/Use_Case(lab_1)/V.docx
@@ -1801,7 +1801,6 @@
         <w:rPr>
           <w:sz w:val="24"/>
           <w:szCs w:val="24"/>
-          <w:lang w:val="uk-UA"/>
         </w:rPr>
       </w:pPr>
       <w:r>
@@ -1862,6 +1861,122 @@
         </w:rPr>
         <w:t>Складання розкладу</w:t>
       </w:r>
+      <w:r>
+        <w:rPr>
+          <w:sz w:val="24"/>
+          <w:szCs w:val="24"/>
+          <w:lang w:val="uk-UA"/>
+        </w:rPr>
+        <w:t>»</w:t>
+      </w:r>
+    </w:p>
+    <w:p>
+      <w:pPr>
+        <w:spacing w:line="276" w:lineRule="auto"/>
+        <w:ind w:firstLine="0"/>
+        <w:jc w:val="center"/>
+        <w:rPr>
+          <w:sz w:val="24"/>
+          <w:szCs w:val="24"/>
+          <w:lang w:val="en-US"/>
+        </w:rPr>
+      </w:pPr>
+      <w:r>
+        <w:rPr>
+          <w:noProof/>
+          <w:sz w:val="24"/>
+          <w:szCs w:val="24"/>
+          <w:lang w:eastAsia="ru-RU"/>
+        </w:rPr>
+        <w:drawing>
+          <wp:inline distT="0" distB="0" distL="0" distR="0">
+            <wp:extent cx="5699125" cy="1477645"/>
+            <wp:effectExtent l="0" t="0" r="0" b="8255"/>
+            <wp:docPr id="2" name="Рисунок 2"/>
+            <wp:cNvGraphicFramePr>
+              <a:graphicFrameLocks xmlns:a="http://schemas.openxmlformats.org/drawingml/2006/main" noChangeAspect="1"/>
+            </wp:cNvGraphicFramePr>
+            <a:graphic xmlns:a="http://schemas.openxmlformats.org/drawingml/2006/main">
+              <a:graphicData uri="http://schemas.openxmlformats.org/drawingml/2006/picture">
+                <pic:pic xmlns:pic="http://schemas.openxmlformats.org/drawingml/2006/picture">
+                  <pic:nvPicPr>
+                    <pic:cNvPr id="0" name="Picture 1"/>
+                    <pic:cNvPicPr>
+                      <a:picLocks noChangeAspect="1" noChangeArrowheads="1"/>
+                    </pic:cNvPicPr>
+                  </pic:nvPicPr>
+                  <pic:blipFill>
+                    <a:blip r:embed="rId9">
+                      <a:extLst>
+                        <a:ext uri="{28A0092B-C50C-407E-A947-70E740481C1C}">
+                          <a14:useLocalDpi xmlns:a14="http://schemas.microsoft.com/office/drawing/2010/main" val="0"/>
+                        </a:ext>
+                      </a:extLst>
+                    </a:blip>
+                    <a:srcRect/>
+                    <a:stretch>
+                      <a:fillRect/>
+                    </a:stretch>
+                  </pic:blipFill>
+                  <pic:spPr bwMode="auto">
+                    <a:xfrm>
+                      <a:off x="0" y="0"/>
+                      <a:ext cx="5699125" cy="1477645"/>
+                    </a:xfrm>
+                    <a:prstGeom prst="rect">
+                      <a:avLst/>
+                    </a:prstGeom>
+                    <a:noFill/>
+                    <a:ln>
+                      <a:noFill/>
+                    </a:ln>
+                  </pic:spPr>
+                </pic:pic>
+              </a:graphicData>
+            </a:graphic>
+          </wp:inline>
+        </w:drawing>
+      </w:r>
+    </w:p>
+    <w:p>
+      <w:pPr>
+        <w:spacing w:line="276" w:lineRule="auto"/>
+        <w:ind w:firstLine="0"/>
+        <w:jc w:val="center"/>
+        <w:rPr>
+          <w:sz w:val="24"/>
+          <w:szCs w:val="24"/>
+          <w:lang w:val="uk-UA"/>
+        </w:rPr>
+      </w:pPr>
+      <w:r>
+        <w:rPr>
+          <w:b/>
+          <w:sz w:val="24"/>
+          <w:szCs w:val="24"/>
+          <w:lang w:val="uk-UA"/>
+        </w:rPr>
+        <w:t>Рисунок 3</w:t>
+      </w:r>
+      <w:r>
+        <w:rPr>
+          <w:sz w:val="24"/>
+          <w:szCs w:val="24"/>
+          <w:lang w:val="uk-UA"/>
+        </w:rPr>
+        <w:t xml:space="preserve"> – Декомпозиція «</w:t>
+      </w:r>
+      <w:bookmarkStart w:id="0" w:name="_GoBack"/>
+      <w:r>
+        <w:rPr>
+          <w:i/>
+          <w:sz w:val="24"/>
+          <w:szCs w:val="24"/>
+          <w:lang w:val="uk-UA"/>
+        </w:rPr>
+        <w:t>Планування замовлення</w:t>
+      </w:r>
+      <w:bookmarkEnd w:id="0"/>
       <w:r>
         <w:rPr>
           <w:sz w:val="24"/>
@@ -2345,6 +2460,7 @@
               <w:rPr>
                 <w:lang w:val="uk-UA"/>
               </w:rPr>
+              <w:lastRenderedPageBreak/>
               <w:t>Замовник ресурсів оновлює інформацію про деталі</w:t>
             </w:r>
           </w:p>
@@ -2392,6 +2508,7 @@
               <w:rPr>
                 <w:lang w:val="uk-UA"/>
               </w:rPr>
+              <w:lastRenderedPageBreak/>
               <w:t>Планувальник</w:t>
             </w:r>
           </w:p>
@@ -2581,7 +2698,6 @@
               <w:rPr>
                 <w:lang w:val="uk-UA"/>
               </w:rPr>
-              <w:lastRenderedPageBreak/>
               <w:t>Замовник комп’ютерів</w:t>
             </w:r>
           </w:p>
@@ -3157,7 +3273,14 @@
               <w:rPr>
                 <w:lang w:val="uk-UA"/>
               </w:rPr>
-              <w:t>Система здійснює пошук робочих,котрі не виконують замовлень</w:t>
+              <w:t xml:space="preserve">Система здійснює пошук робочих,котрі не виконують </w:t>
+            </w:r>
+            <w:r>
+              <w:rPr>
+                <w:lang w:val="uk-UA"/>
+              </w:rPr>
+              <w:lastRenderedPageBreak/>
+              <w:t>замовлень</w:t>
             </w:r>
           </w:p>
           <w:p>
@@ -3203,14 +3326,7 @@
               <w:rPr>
                 <w:lang w:val="uk-UA"/>
               </w:rPr>
-              <w:t xml:space="preserve">Система здійснює репланування усіх замовленнь, що на поточний момент </w:t>
-            </w:r>
-            <w:r>
-              <w:rPr>
-                <w:lang w:val="uk-UA"/>
-              </w:rPr>
-              <w:lastRenderedPageBreak/>
-              <w:t>заплановані ,але не виконуються.</w:t>
+              <w:t>Система здійснює репланування усіх замовленнь, що на поточний момент заплановані ,але не виконуються.</w:t>
             </w:r>
           </w:p>
           <w:p>
@@ -3279,7 +3395,14 @@
               <w:rPr>
                 <w:lang w:val="uk-UA"/>
               </w:rPr>
-              <w:t>Якщо вдалося здійснити репланування, то планувальник отримує календарний план виготовлення товарів, а замовник отримує підтвердження виконання замолення</w:t>
+              <w:t xml:space="preserve">Якщо вдалося здійснити репланування, то планувальник отримує календарний план виготовлення товарів, а </w:t>
+            </w:r>
+            <w:r>
+              <w:rPr>
+                <w:lang w:val="uk-UA"/>
+              </w:rPr>
+              <w:lastRenderedPageBreak/>
+              <w:t>замовник отримує підтвердження виконання замолення</w:t>
             </w:r>
           </w:p>
           <w:p>
@@ -3302,14 +3425,7 @@
               <w:rPr>
                 <w:lang w:val="uk-UA"/>
               </w:rPr>
-              <w:t xml:space="preserve">Система визначає періоди часу роботи </w:t>
-            </w:r>
-            <w:r>
-              <w:rPr>
-                <w:lang w:val="uk-UA"/>
-              </w:rPr>
-              <w:lastRenderedPageBreak/>
-              <w:t>кожного робітника над кожним репланованим або новим замовленням</w:t>
+              <w:t>Система визначає періоди часу роботи кожного робітника над кожним репланованим або новим замовленням</w:t>
             </w:r>
           </w:p>
           <w:p>
@@ -3386,6 +3502,7 @@
           <w:noProof/>
           <w:lang w:eastAsia="ru-RU"/>
         </w:rPr>
+        <w:lastRenderedPageBreak/>
         <w:drawing>
           <wp:inline distT="0" distB="0" distL="0" distR="0">
             <wp:extent cx="5669280" cy="4906010"/>
@@ -3404,7 +3521,7 @@
                     </pic:cNvPicPr>
                   </pic:nvPicPr>
                   <pic:blipFill>
-                    <a:blip r:embed="rId9">
+                    <a:blip r:embed="rId10">
                       <a:extLst>
                         <a:ext uri="{28A0092B-C50C-407E-A947-70E740481C1C}">
                           <a14:useLocalDpi xmlns:a14="http://schemas.microsoft.com/office/drawing/2010/main" val="0"/>
@@ -3518,7 +3635,7 @@
                     </pic:cNvPicPr>
                   </pic:nvPicPr>
                   <pic:blipFill>
-                    <a:blip r:embed="rId10">
+                    <a:blip r:embed="rId11">
                       <a:extLst>
                         <a:ext uri="{28A0092B-C50C-407E-A947-70E740481C1C}">
                           <a14:useLocalDpi xmlns:a14="http://schemas.microsoft.com/office/drawing/2010/main" val="0"/>
@@ -3677,100 +3794,6 @@
                 <pic:pic xmlns:pic="http://schemas.openxmlformats.org/drawingml/2006/picture">
                   <pic:nvPicPr>
                     <pic:cNvPr id="0" name="Picture 6" descr="http://cs625827.vk.me/v625827927/20dc0/rx-GuVsXIIs.jpg"/>
-                    <pic:cNvPicPr>
-                      <a:picLocks noChangeAspect="1" noChangeArrowheads="1"/>
-                    </pic:cNvPicPr>
-                  </pic:nvPicPr>
-                  <pic:blipFill>
-                    <a:blip r:embed="rId11">
-                      <a:extLst>
-                        <a:ext uri="{28A0092B-C50C-407E-A947-70E740481C1C}">
-                          <a14:useLocalDpi xmlns:a14="http://schemas.microsoft.com/office/drawing/2010/main" val="0"/>
-                        </a:ext>
-                      </a:extLst>
-                    </a:blip>
-                    <a:srcRect/>
-                    <a:stretch>
-                      <a:fillRect/>
-                    </a:stretch>
-                  </pic:blipFill>
-                  <pic:spPr bwMode="auto">
-                    <a:xfrm>
-                      <a:off x="0" y="0"/>
-                      <a:ext cx="5940425" cy="3702839"/>
-                    </a:xfrm>
-                    <a:prstGeom prst="rect">
-                      <a:avLst/>
-                    </a:prstGeom>
-                    <a:noFill/>
-                    <a:ln>
-                      <a:noFill/>
-                    </a:ln>
-                  </pic:spPr>
-                </pic:pic>
-              </a:graphicData>
-            </a:graphic>
-          </wp:inline>
-        </w:drawing>
-      </w:r>
-    </w:p>
-    <w:p>
-      <w:pPr>
-        <w:spacing w:line="276" w:lineRule="auto"/>
-        <w:ind w:firstLine="720"/>
-        <w:jc w:val="center"/>
-        <w:rPr>
-          <w:b/>
-          <w:lang w:val="uk-UA"/>
-        </w:rPr>
-      </w:pPr>
-      <w:r>
-        <w:rPr>
-          <w:b/>
-          <w:lang w:val="uk-UA"/>
-        </w:rPr>
-        <w:t>Рис. 1</w:t>
-      </w:r>
-    </w:p>
-    <w:p>
-      <w:pPr>
-        <w:spacing w:line="276" w:lineRule="auto"/>
-        <w:ind w:firstLine="720"/>
-        <w:jc w:val="center"/>
-        <w:rPr>
-          <w:b/>
-          <w:lang w:val="uk-UA"/>
-        </w:rPr>
-      </w:pPr>
-    </w:p>
-    <w:p>
-      <w:pPr>
-        <w:spacing w:line="276" w:lineRule="auto"/>
-        <w:ind w:firstLine="720"/>
-        <w:jc w:val="center"/>
-        <w:rPr>
-          <w:b/>
-          <w:lang w:val="uk-UA"/>
-        </w:rPr>
-      </w:pPr>
-      <w:r>
-        <w:rPr>
-          <w:noProof/>
-          <w:lang w:eastAsia="ru-RU"/>
-        </w:rPr>
-        <w:drawing>
-          <wp:inline distT="0" distB="0" distL="0" distR="0">
-            <wp:extent cx="5940425" cy="3702839"/>
-            <wp:effectExtent l="0" t="0" r="3175" b="0"/>
-            <wp:docPr id="8" name="Рисунок 8" descr="http://cs625827.vk.me/v625827927/20dc9/lEJhOkUYtno.jpg"/>
-            <wp:cNvGraphicFramePr>
-              <a:graphicFrameLocks xmlns:a="http://schemas.openxmlformats.org/drawingml/2006/main" noChangeAspect="1"/>
-            </wp:cNvGraphicFramePr>
-            <a:graphic xmlns:a="http://schemas.openxmlformats.org/drawingml/2006/main">
-              <a:graphicData uri="http://schemas.openxmlformats.org/drawingml/2006/picture">
-                <pic:pic xmlns:pic="http://schemas.openxmlformats.org/drawingml/2006/picture">
-                  <pic:nvPicPr>
-                    <pic:cNvPr id="0" name="Picture 8" descr="http://cs625827.vk.me/v625827927/20dc9/lEJhOkUYtno.jpg"/>
                     <pic:cNvPicPr>
                       <a:picLocks noChangeAspect="1" noChangeArrowheads="1"/>
                     </pic:cNvPicPr>
@@ -3823,7 +3846,7 @@
           <w:b/>
           <w:lang w:val="uk-UA"/>
         </w:rPr>
-        <w:t>Рис. 2</w:t>
+        <w:t>Рис. 1</w:t>
       </w:r>
     </w:p>
     <w:p>
@@ -3836,17 +3859,27 @@
           <w:lang w:val="uk-UA"/>
         </w:rPr>
       </w:pPr>
+    </w:p>
+    <w:p>
+      <w:pPr>
+        <w:spacing w:line="276" w:lineRule="auto"/>
+        <w:ind w:firstLine="720"/>
+        <w:jc w:val="center"/>
+        <w:rPr>
+          <w:b/>
+          <w:lang w:val="uk-UA"/>
+        </w:rPr>
+      </w:pPr>
       <w:r>
         <w:rPr>
           <w:noProof/>
           <w:lang w:eastAsia="ru-RU"/>
         </w:rPr>
-        <w:lastRenderedPageBreak/>
         <w:drawing>
           <wp:inline distT="0" distB="0" distL="0" distR="0">
             <wp:extent cx="5940425" cy="3702839"/>
             <wp:effectExtent l="0" t="0" r="3175" b="0"/>
-            <wp:docPr id="9" name="Рисунок 9" descr="http://cs625827.vk.me/v625827927/20dd2/yB4nZJvtVWA.jpg"/>
+            <wp:docPr id="8" name="Рисунок 8" descr="http://cs625827.vk.me/v625827927/20dc9/lEJhOkUYtno.jpg"/>
             <wp:cNvGraphicFramePr>
               <a:graphicFrameLocks xmlns:a="http://schemas.openxmlformats.org/drawingml/2006/main" noChangeAspect="1"/>
             </wp:cNvGraphicFramePr>
@@ -3854,7 +3887,7 @@
               <a:graphicData uri="http://schemas.openxmlformats.org/drawingml/2006/picture">
                 <pic:pic xmlns:pic="http://schemas.openxmlformats.org/drawingml/2006/picture">
                   <pic:nvPicPr>
-                    <pic:cNvPr id="0" name="Picture 10" descr="http://cs625827.vk.me/v625827927/20dd2/yB4nZJvtVWA.jpg"/>
+                    <pic:cNvPr id="0" name="Picture 8" descr="http://cs625827.vk.me/v625827927/20dc9/lEJhOkUYtno.jpg"/>
                     <pic:cNvPicPr>
                       <a:picLocks noChangeAspect="1" noChangeArrowheads="1"/>
                     </pic:cNvPicPr>
@@ -3907,7 +3940,7 @@
           <w:b/>
           <w:lang w:val="uk-UA"/>
         </w:rPr>
-        <w:t>Рис. 3</w:t>
+        <w:t>Рис. 2</w:t>
       </w:r>
     </w:p>
     <w:p>
@@ -3920,27 +3953,17 @@
           <w:lang w:val="uk-UA"/>
         </w:rPr>
       </w:pPr>
-    </w:p>
-    <w:p>
-      <w:pPr>
-        <w:spacing w:line="276" w:lineRule="auto"/>
-        <w:ind w:firstLine="720"/>
-        <w:jc w:val="center"/>
-        <w:rPr>
-          <w:b/>
-          <w:lang w:val="uk-UA"/>
-        </w:rPr>
-      </w:pPr>
       <w:r>
         <w:rPr>
           <w:noProof/>
           <w:lang w:eastAsia="ru-RU"/>
         </w:rPr>
+        <w:lastRenderedPageBreak/>
         <w:drawing>
           <wp:inline distT="0" distB="0" distL="0" distR="0">
             <wp:extent cx="5940425" cy="3702839"/>
             <wp:effectExtent l="0" t="0" r="3175" b="0"/>
-            <wp:docPr id="10" name="Рисунок 10" descr="http://cs625827.vk.me/v625827927/20ddb/qRieDd3-Wm8.jpg"/>
+            <wp:docPr id="9" name="Рисунок 9" descr="http://cs625827.vk.me/v625827927/20dd2/yB4nZJvtVWA.jpg"/>
             <wp:cNvGraphicFramePr>
               <a:graphicFrameLocks xmlns:a="http://schemas.openxmlformats.org/drawingml/2006/main" noChangeAspect="1"/>
             </wp:cNvGraphicFramePr>
@@ -3948,7 +3971,7 @@
               <a:graphicData uri="http://schemas.openxmlformats.org/drawingml/2006/picture">
                 <pic:pic xmlns:pic="http://schemas.openxmlformats.org/drawingml/2006/picture">
                   <pic:nvPicPr>
-                    <pic:cNvPr id="0" name="Picture 12" descr="http://cs625827.vk.me/v625827927/20ddb/qRieDd3-Wm8.jpg"/>
+                    <pic:cNvPr id="0" name="Picture 10" descr="http://cs625827.vk.me/v625827927/20dd2/yB4nZJvtVWA.jpg"/>
                     <pic:cNvPicPr>
                       <a:picLocks noChangeAspect="1" noChangeArrowheads="1"/>
                     </pic:cNvPicPr>
@@ -4001,6 +4024,100 @@
           <w:b/>
           <w:lang w:val="uk-UA"/>
         </w:rPr>
+        <w:t>Рис. 3</w:t>
+      </w:r>
+    </w:p>
+    <w:p>
+      <w:pPr>
+        <w:spacing w:line="276" w:lineRule="auto"/>
+        <w:ind w:firstLine="720"/>
+        <w:jc w:val="center"/>
+        <w:rPr>
+          <w:b/>
+          <w:lang w:val="uk-UA"/>
+        </w:rPr>
+      </w:pPr>
+    </w:p>
+    <w:p>
+      <w:pPr>
+        <w:spacing w:line="276" w:lineRule="auto"/>
+        <w:ind w:firstLine="720"/>
+        <w:jc w:val="center"/>
+        <w:rPr>
+          <w:b/>
+          <w:lang w:val="uk-UA"/>
+        </w:rPr>
+      </w:pPr>
+      <w:r>
+        <w:rPr>
+          <w:noProof/>
+          <w:lang w:eastAsia="ru-RU"/>
+        </w:rPr>
+        <w:drawing>
+          <wp:inline distT="0" distB="0" distL="0" distR="0">
+            <wp:extent cx="5940425" cy="3702839"/>
+            <wp:effectExtent l="0" t="0" r="3175" b="0"/>
+            <wp:docPr id="10" name="Рисунок 10" descr="http://cs625827.vk.me/v625827927/20ddb/qRieDd3-Wm8.jpg"/>
+            <wp:cNvGraphicFramePr>
+              <a:graphicFrameLocks xmlns:a="http://schemas.openxmlformats.org/drawingml/2006/main" noChangeAspect="1"/>
+            </wp:cNvGraphicFramePr>
+            <a:graphic xmlns:a="http://schemas.openxmlformats.org/drawingml/2006/main">
+              <a:graphicData uri="http://schemas.openxmlformats.org/drawingml/2006/picture">
+                <pic:pic xmlns:pic="http://schemas.openxmlformats.org/drawingml/2006/picture">
+                  <pic:nvPicPr>
+                    <pic:cNvPr id="0" name="Picture 12" descr="http://cs625827.vk.me/v625827927/20ddb/qRieDd3-Wm8.jpg"/>
+                    <pic:cNvPicPr>
+                      <a:picLocks noChangeAspect="1" noChangeArrowheads="1"/>
+                    </pic:cNvPicPr>
+                  </pic:nvPicPr>
+                  <pic:blipFill>
+                    <a:blip r:embed="rId15">
+                      <a:extLst>
+                        <a:ext uri="{28A0092B-C50C-407E-A947-70E740481C1C}">
+                          <a14:useLocalDpi xmlns:a14="http://schemas.microsoft.com/office/drawing/2010/main" val="0"/>
+                        </a:ext>
+                      </a:extLst>
+                    </a:blip>
+                    <a:srcRect/>
+                    <a:stretch>
+                      <a:fillRect/>
+                    </a:stretch>
+                  </pic:blipFill>
+                  <pic:spPr bwMode="auto">
+                    <a:xfrm>
+                      <a:off x="0" y="0"/>
+                      <a:ext cx="5940425" cy="3702839"/>
+                    </a:xfrm>
+                    <a:prstGeom prst="rect">
+                      <a:avLst/>
+                    </a:prstGeom>
+                    <a:noFill/>
+                    <a:ln>
+                      <a:noFill/>
+                    </a:ln>
+                  </pic:spPr>
+                </pic:pic>
+              </a:graphicData>
+            </a:graphic>
+          </wp:inline>
+        </w:drawing>
+      </w:r>
+    </w:p>
+    <w:p>
+      <w:pPr>
+        <w:spacing w:line="276" w:lineRule="auto"/>
+        <w:ind w:firstLine="720"/>
+        <w:jc w:val="center"/>
+        <w:rPr>
+          <w:b/>
+          <w:lang w:val="uk-UA"/>
+        </w:rPr>
+      </w:pPr>
+      <w:r>
+        <w:rPr>
+          <w:b/>
+          <w:lang w:val="uk-UA"/>
+        </w:rPr>
         <w:t>Рис.4</w:t>
       </w:r>
     </w:p>
@@ -4189,8 +4306,8 @@
           <w:szCs w:val="24"/>
         </w:rPr>
       </w:pPr>
-      <w:bookmarkStart w:id="0" w:name="page19"/>
-      <w:bookmarkEnd w:id="0"/>
+      <w:bookmarkStart w:id="1" w:name="page19"/>
+      <w:bookmarkEnd w:id="1"/>
       <w:r>
         <w:rPr>
           <w:szCs w:val="24"/>
@@ -4235,8 +4352,6 @@
         </w:rPr>
         <w:t xml:space="preserve">Дискова підсистема – 40 Гб; </w:t>
       </w:r>
-      <w:bookmarkStart w:id="1" w:name="_GoBack"/>
-      <w:bookmarkEnd w:id="1"/>
     </w:p>
     <w:p>
       <w:pPr>
@@ -7360,7 +7475,7 @@
 </file>
 
 <file path=customXml/itemProps1.xml><?xml version="1.0" encoding="utf-8"?>
-<ds:datastoreItem xmlns:ds="http://schemas.openxmlformats.org/officeDocument/2006/customXml" ds:itemID="{BCCC0A23-4BB3-418D-B91E-A58D3BC253A8}">
+<ds:datastoreItem xmlns:ds="http://schemas.openxmlformats.org/officeDocument/2006/customXml" ds:itemID="{188FD954-9C52-461B-96B8-E88DBE46DC17}">
   <ds:schemaRefs>
     <ds:schemaRef ds:uri="http://schemas.openxmlformats.org/officeDocument/2006/bibliography"/>
   </ds:schemaRefs>

</xml_diff>